<commit_message>
cambios 30 08 22
</commit_message>
<xml_diff>
--- a/Historia de usuario.docx
+++ b/Historia de usuario.docx
@@ -764,7 +764,7 @@
           <w:szCs w:val="24"/>
           <w:lang w:val="es-ES"/>
         </w:rPr>
-        <w:t>Colaborador</w:t>
+        <w:t xml:space="preserve">usuario </w:t>
       </w:r>
       <w:r>
         <w:rPr>
@@ -804,50 +804,15 @@
           <w:szCs w:val="24"/>
           <w:lang w:val="es-ES"/>
         </w:rPr>
-        <w:t>consulta</w:t>
-      </w:r>
-      <w:r>
-        <w:rPr>
-          <w:rFonts w:cstheme="minorHAnsi"/>
-          <w:sz w:val="24"/>
-          <w:szCs w:val="24"/>
-          <w:lang w:val="es-ES"/>
-        </w:rPr>
-        <w:t>r</w:t>
-      </w:r>
-      <w:r>
-        <w:rPr>
-          <w:rFonts w:cstheme="minorHAnsi"/>
-          <w:sz w:val="24"/>
-          <w:szCs w:val="24"/>
-          <w:lang w:val="es-ES"/>
-        </w:rPr>
-        <w:t xml:space="preserve"> </w:t>
-      </w:r>
-      <w:r>
-        <w:rPr>
-          <w:rFonts w:cstheme="minorHAnsi"/>
-          <w:sz w:val="24"/>
-          <w:szCs w:val="24"/>
-          <w:lang w:val="es-ES"/>
-        </w:rPr>
-        <w:t xml:space="preserve">los cursos, ofertados </w:t>
-      </w:r>
-      <w:r>
-        <w:rPr>
-          <w:rFonts w:cstheme="minorHAnsi"/>
-          <w:sz w:val="24"/>
-          <w:szCs w:val="24"/>
-        </w:rPr>
-        <w:t>en</w:t>
-      </w:r>
-      <w:r>
-        <w:rPr>
-          <w:rFonts w:cstheme="minorHAnsi"/>
-          <w:sz w:val="24"/>
-          <w:szCs w:val="24"/>
-        </w:rPr>
-        <w:t xml:space="preserve"> la plataforma CHOUCAIR ACADEMY</w:t>
+        <w:t>ingresa a la</w:t>
+      </w:r>
+      <w:r>
+        <w:rPr>
+          <w:rFonts w:cstheme="minorHAnsi"/>
+          <w:sz w:val="24"/>
+          <w:szCs w:val="24"/>
+        </w:rPr>
+        <w:t xml:space="preserve"> plataforma CHOUCAIR ACADEMY</w:t>
       </w:r>
       <w:r>
         <w:rPr>
@@ -887,7 +852,16 @@
           <w:szCs w:val="24"/>
           <w:lang w:val="es-ES"/>
         </w:rPr>
-        <w:t xml:space="preserve">saber </w:t>
+        <w:t>consultar</w:t>
+      </w:r>
+      <w:r>
+        <w:rPr>
+          <w:rFonts w:cstheme="minorHAnsi"/>
+          <w:sz w:val="24"/>
+          <w:szCs w:val="24"/>
+          <w:lang w:val="es-ES"/>
+        </w:rPr>
+        <w:t xml:space="preserve"> </w:t>
       </w:r>
       <w:r>
         <w:rPr>
@@ -905,16 +879,7 @@
           <w:szCs w:val="24"/>
           <w:lang w:val="es-ES"/>
         </w:rPr>
-        <w:t xml:space="preserve">temas </w:t>
-      </w:r>
-      <w:r>
-        <w:rPr>
-          <w:rFonts w:cstheme="minorHAnsi"/>
-          <w:sz w:val="24"/>
-          <w:szCs w:val="24"/>
-          <w:lang w:val="es-ES"/>
-        </w:rPr>
-        <w:t>disponibles</w:t>
+        <w:t>cursos ofertados</w:t>
       </w:r>
       <w:r>
         <w:rPr>
@@ -925,6 +890,8 @@
         </w:rPr>
         <w:t>.</w:t>
       </w:r>
+      <w:bookmarkStart w:id="0" w:name="_GoBack"/>
+      <w:bookmarkEnd w:id="0"/>
     </w:p>
     <w:p>
       <w:pPr>
@@ -1545,8 +1512,6 @@
           <w:lang w:val="es-ES"/>
         </w:rPr>
       </w:pPr>
-      <w:bookmarkStart w:id="0" w:name="_GoBack"/>
-      <w:bookmarkEnd w:id="0"/>
     </w:p>
     <w:p>
       <w:pPr>

</xml_diff>